<commit_message>
Added more documentation and web app mockups
</commit_message>
<xml_diff>
--- a/Documentation/Capstone Documentation.docx
+++ b/Documentation/Capstone Documentation.docx
@@ -37,7 +37,7 @@
         <w:rPr>
           <w:rFonts w:ascii="Arial" w:hAnsi="Arial" w:cs="Arial"/>
         </w:rPr>
-        <w:t xml:space="preserve"> &amp; Matthew Schuler</w:t>
+        <w:t xml:space="preserve"> &amp; Matt Schuler</w:t>
       </w:r>
     </w:p>
     <w:p>
@@ -111,31 +111,7 @@
         <w:rPr>
           <w:rFonts w:ascii="Arial" w:eastAsia="Times New Roman" w:hAnsi="Arial" w:cs="Arial"/>
         </w:rPr>
-        <w:t xml:space="preserve">Week </w:t>
-      </w:r>
-      <w:r>
-        <w:rPr>
-          <w:rFonts w:ascii="Arial" w:eastAsia="Times New Roman" w:hAnsi="Arial" w:cs="Arial"/>
-        </w:rPr>
-        <w:t>2</w:t>
-      </w:r>
-      <w:r>
-        <w:rPr>
-          <w:rFonts w:ascii="Arial" w:eastAsia="Times New Roman" w:hAnsi="Arial" w:cs="Arial"/>
-        </w:rPr>
-        <w:t xml:space="preserve"> (2/</w:t>
-      </w:r>
-      <w:r>
-        <w:rPr>
-          <w:rFonts w:ascii="Arial" w:eastAsia="Times New Roman" w:hAnsi="Arial" w:cs="Arial"/>
-        </w:rPr>
-        <w:t>13</w:t>
-      </w:r>
-      <w:r>
-        <w:rPr>
-          <w:rFonts w:ascii="Arial" w:eastAsia="Times New Roman" w:hAnsi="Arial" w:cs="Arial"/>
-        </w:rPr>
-        <w:t>/19):</w:t>
+        <w:t>Week 2 (2/13/19):</w:t>
       </w:r>
       <w:r>
         <w:rPr>
@@ -208,31 +184,7 @@
         <w:rPr>
           <w:rFonts w:ascii="Arial" w:eastAsia="Times New Roman" w:hAnsi="Arial" w:cs="Arial"/>
         </w:rPr>
-        <w:t xml:space="preserve">Week </w:t>
-      </w:r>
-      <w:r>
-        <w:rPr>
-          <w:rFonts w:ascii="Arial" w:eastAsia="Times New Roman" w:hAnsi="Arial" w:cs="Arial"/>
-        </w:rPr>
-        <w:t>3</w:t>
-      </w:r>
-      <w:r>
-        <w:rPr>
-          <w:rFonts w:ascii="Arial" w:eastAsia="Times New Roman" w:hAnsi="Arial" w:cs="Arial"/>
-        </w:rPr>
-        <w:t xml:space="preserve"> (2/</w:t>
-      </w:r>
-      <w:r>
-        <w:rPr>
-          <w:rFonts w:ascii="Arial" w:eastAsia="Times New Roman" w:hAnsi="Arial" w:cs="Arial"/>
-        </w:rPr>
-        <w:t>20</w:t>
-      </w:r>
-      <w:r>
-        <w:rPr>
-          <w:rFonts w:ascii="Arial" w:eastAsia="Times New Roman" w:hAnsi="Arial" w:cs="Arial"/>
-        </w:rPr>
-        <w:t>/19):</w:t>
+        <w:t>Week 3 (2/20/19): Matt</w:t>
       </w:r>
       <w:r>
         <w:rPr>
@@ -244,18 +196,6 @@
         <w:rPr>
           <w:rFonts w:ascii="Arial" w:eastAsia="Times New Roman" w:hAnsi="Arial" w:cs="Arial"/>
         </w:rPr>
-        <w:t>Matt</w:t>
-      </w:r>
-      <w:r>
-        <w:rPr>
-          <w:rFonts w:ascii="Arial" w:eastAsia="Times New Roman" w:hAnsi="Arial" w:cs="Arial"/>
-        </w:rPr>
-        <w:t xml:space="preserve"> </w:t>
-      </w:r>
-      <w:r>
-        <w:rPr>
-          <w:rFonts w:ascii="Arial" w:eastAsia="Times New Roman" w:hAnsi="Arial" w:cs="Arial"/>
-        </w:rPr>
         <w:t>spent more time on</w:t>
       </w:r>
       <w:r>
@@ -292,13 +232,7 @@
         <w:rPr>
           <w:rFonts w:ascii="Arial" w:hAnsi="Arial" w:cs="Arial"/>
         </w:rPr>
-        <w:t xml:space="preserve"> for the breakdown questions. I started the EC2 &amp; RDS instances and dealt with the issues from last week (0.5 hours)</w:t>
-      </w:r>
-      <w:r>
-        <w:rPr>
-          <w:rFonts w:ascii="Arial" w:hAnsi="Arial" w:cs="Arial"/>
-        </w:rPr>
-        <w:t>.</w:t>
+        <w:t xml:space="preserve"> for the breakdown questions. I started the EC2 &amp; RDS instances and dealt with the issues from last week (0.5 hours).</w:t>
       </w:r>
     </w:p>
     <w:p>
@@ -323,13 +257,25 @@
         <w:rPr>
           <w:rFonts w:ascii="Arial" w:eastAsia="Times New Roman" w:hAnsi="Arial" w:cs="Arial"/>
         </w:rPr>
-        <w:t>I finished creating the EC2 and RDS instances (1 hour). Matt created mock-ups (1 hour). We spent time discussing the organization of our HTML design and we created our presentation for the intermediate milestone #1 (2 hours)</w:t>
-      </w:r>
-      <w:r>
-        <w:rPr>
-          <w:rFonts w:ascii="Arial" w:eastAsia="Times New Roman" w:hAnsi="Arial" w:cs="Arial"/>
-        </w:rPr>
-        <w:t>.</w:t>
+        <w:t>I finished creating the EC2 and RDS instances (1 hour). Matt created mock-ups</w:t>
+      </w:r>
+      <w:r>
+        <w:rPr>
+          <w:rFonts w:ascii="Arial" w:eastAsia="Times New Roman" w:hAnsi="Arial" w:cs="Arial"/>
+        </w:rPr>
+        <w:t xml:space="preserve"> for the </w:t>
+      </w:r>
+      <w:r>
+        <w:rPr>
+          <w:rFonts w:ascii="Arial" w:eastAsia="Times New Roman" w:hAnsi="Arial" w:cs="Arial"/>
+        </w:rPr>
+        <w:t>web app</w:t>
+      </w:r>
+      <w:r>
+        <w:rPr>
+          <w:rFonts w:ascii="Arial" w:eastAsia="Times New Roman" w:hAnsi="Arial" w:cs="Arial"/>
+        </w:rPr>
+        <w:t xml:space="preserve"> (1 hour). We spent time discussing the organization of our HTML design and we created our presentation for the intermediate milestone #1 (2 hours).</w:t>
       </w:r>
     </w:p>
     <w:p>
@@ -348,19 +294,7 @@
         <w:rPr>
           <w:rFonts w:ascii="Arial" w:eastAsia="Times New Roman" w:hAnsi="Arial" w:cs="Arial"/>
         </w:rPr>
-        <w:t xml:space="preserve">Week 5 (3/13/19): </w:t>
-      </w:r>
-      <w:r>
-        <w:rPr>
-          <w:rFonts w:ascii="Arial" w:eastAsia="Times New Roman" w:hAnsi="Arial" w:cs="Arial"/>
-        </w:rPr>
-        <w:t>Matthew continued to work on the web scrapping program over these past two weeks. We also configured git accounts and the file sharing system (1 hour). I created the initial HTML web pages and CSS (2 hours)</w:t>
-      </w:r>
-      <w:r>
-        <w:rPr>
-          <w:rFonts w:ascii="Arial" w:eastAsia="Times New Roman" w:hAnsi="Arial" w:cs="Arial"/>
-        </w:rPr>
-        <w:t>.</w:t>
+        <w:t>Week 5 (3/13/19): Matthew continued to work on the web scrapping program over these past two weeks. We also configured git accounts and the file sharing system (1 hour). I created the initial HTML web pages and CSS (2 hours).</w:t>
       </w:r>
     </w:p>
     <w:p>
@@ -380,19 +314,7 @@
           <w:rFonts w:ascii="Arial" w:eastAsia="Times New Roman" w:hAnsi="Arial" w:cs="Arial"/>
         </w:rPr>
         <w:lastRenderedPageBreak/>
-        <w:t xml:space="preserve">Week 6 (3/20/19): </w:t>
-      </w:r>
-      <w:r>
-        <w:rPr>
-          <w:rFonts w:ascii="Arial" w:eastAsia="Times New Roman" w:hAnsi="Arial" w:cs="Arial"/>
-        </w:rPr>
-        <w:t>This week I have been working on the ERD (1 hour). I have fallen behind this week in my work as I expected to finish the ERD. I have also been working on the HTML web pages (1 hour</w:t>
-      </w:r>
-      <w:r>
-        <w:rPr>
-          <w:rFonts w:ascii="Arial" w:eastAsia="Times New Roman" w:hAnsi="Arial" w:cs="Arial"/>
-        </w:rPr>
-        <w:t>).</w:t>
+        <w:t>Week 6 (3/20/19): This week I have been working on the ERD (1 hour). I have fallen behind this week in my work as I expected to finish the ERD. I have also been working on the HTML web pages (1 hour).</w:t>
       </w:r>
     </w:p>
     <w:p>
@@ -411,43 +333,7 @@
         <w:rPr>
           <w:rFonts w:ascii="Arial" w:eastAsia="Times New Roman" w:hAnsi="Arial" w:cs="Arial"/>
         </w:rPr>
-        <w:t xml:space="preserve">Week 7 (3/27/19): </w:t>
-      </w:r>
-      <w:r>
-        <w:rPr>
-          <w:rFonts w:ascii="Arial" w:eastAsia="Times New Roman" w:hAnsi="Arial" w:cs="Arial"/>
-        </w:rPr>
-        <w:t>I finished the ERD this week with many changes (2 hours). I have been working on the HTML web pages (3 hours). I have worked on the CSS pages perfecting the formatting and color scheme (2 hours). I spent time and efforts to prepare for the presentation as well as on documentation (2 hours</w:t>
-      </w:r>
-      <w:r>
-        <w:rPr>
-          <w:rFonts w:ascii="Arial" w:eastAsia="Times New Roman" w:hAnsi="Arial" w:cs="Arial"/>
-        </w:rPr>
-        <w:t xml:space="preserve">). Changes this week include getting </w:t>
-      </w:r>
-      <w:r>
-        <w:rPr>
-          <w:rFonts w:ascii="Arial" w:eastAsia="Times New Roman" w:hAnsi="Arial" w:cs="Arial"/>
-        </w:rPr>
-        <w:t>rid of the idea of a web scrapping program. T</w:t>
-      </w:r>
-      <w:r>
-        <w:rPr>
-          <w:rFonts w:ascii="Arial" w:eastAsia="Times New Roman" w:hAnsi="Arial" w:cs="Arial"/>
-        </w:rPr>
-        <w:t>he</w:t>
-      </w:r>
-      <w:r>
-        <w:rPr>
-          <w:rFonts w:ascii="Arial" w:eastAsia="Times New Roman" w:hAnsi="Arial" w:cs="Arial"/>
-        </w:rPr>
-        <w:t xml:space="preserve"> complexity was too great even for one web service’s page</w:t>
-      </w:r>
-      <w:r>
-        <w:rPr>
-          <w:rFonts w:ascii="Arial" w:eastAsia="Times New Roman" w:hAnsi="Arial" w:cs="Arial"/>
-        </w:rPr>
-        <w:t>.</w:t>
+        <w:t>Week 7 (3/27/19): I finished the ERD this week with many changes (2 hours). I have been working on the HTML web pages (3 hours). I have worked on the CSS pages perfecting the formatting and color scheme (2 hours). I spent time and efforts to prepare for the presentation as well as on documentation (2 hours). Changes this week include getting rid of the idea of a web scrapping program. The complexity was too great even for one web service’s page.</w:t>
       </w:r>
     </w:p>
     <w:p>
@@ -466,19 +352,7 @@
         <w:rPr>
           <w:rFonts w:ascii="Arial" w:eastAsia="Times New Roman" w:hAnsi="Arial" w:cs="Arial"/>
         </w:rPr>
-        <w:t xml:space="preserve">Week 8 (4/03/19): </w:t>
-      </w:r>
-      <w:r>
-        <w:rPr>
-          <w:rFonts w:ascii="Arial" w:eastAsia="Times New Roman" w:hAnsi="Arial" w:cs="Arial"/>
-        </w:rPr>
-        <w:t>I have been working on the HTML web pages (1 hour). I have worked on the CSS pages trying to change the format to the style we wanted (3 hours). I worked on creating the Database using MySQL to code in the table of Freelancers (1 hour</w:t>
-      </w:r>
-      <w:r>
-        <w:rPr>
-          <w:rFonts w:ascii="Arial" w:eastAsia="Times New Roman" w:hAnsi="Arial" w:cs="Arial"/>
-        </w:rPr>
-        <w:t>).</w:t>
+        <w:t>Week 8 (4/03/19): I have been working on the HTML web pages (1 hour). I have worked on the CSS pages trying to change the format to the style we wanted (3 hours). I worked on creating the Database using MySQL to code in the table of Freelancers (1 hour).</w:t>
       </w:r>
     </w:p>
     <w:p>
@@ -497,25 +371,39 @@
         <w:rPr>
           <w:rFonts w:ascii="Arial" w:eastAsia="Times New Roman" w:hAnsi="Arial" w:cs="Arial"/>
         </w:rPr>
-        <w:t xml:space="preserve">Week 9 (04/10/19): </w:t>
-      </w:r>
-      <w:r>
-        <w:rPr>
-          <w:rFonts w:ascii="Arial" w:eastAsia="Times New Roman" w:hAnsi="Arial" w:cs="Arial"/>
-        </w:rPr>
-        <w:t>This week I finished the HTML pages (3 hours). The CSS was finalized (.25 hours). Then I started the EC2 instance and connected it to the RDS. After that, I created the database tables and inserted values into it using MySQL Workbench (4 hours). Progress also included documentation (.5 hours). Lastly, I started coding PHP for our pages to pull items from the database (2 hours</w:t>
-      </w:r>
-      <w:r>
-        <w:rPr>
-          <w:rFonts w:ascii="Arial" w:eastAsia="Times New Roman" w:hAnsi="Arial" w:cs="Arial"/>
-        </w:rPr>
-        <w:t>).</w:t>
-      </w:r>
-      <w:r>
-        <w:rPr>
-          <w:rFonts w:ascii="Arial" w:eastAsia="Times New Roman" w:hAnsi="Arial" w:cs="Arial"/>
-        </w:rPr>
-        <w:t xml:space="preserve"> Changes include edits to the database and formatting of each result page.</w:t>
+        <w:t>Week 9 (04/10/19): This week I finished the HTML pages (3 hours). The CSS was finalized (.25 hours). Then I started the EC2 instance and connected it to the RDS. After that, I created the database tables and inserted values into it using MySQL Workbench (4 hours). Progress also included documentation (.5 hours). Lastly, I started coding PHP for our pages to pull items from the database (2 hours).</w:t>
+      </w:r>
+      <w:r>
+        <w:rPr>
+          <w:rFonts w:ascii="Arial" w:eastAsia="Times New Roman" w:hAnsi="Arial" w:cs="Arial"/>
+        </w:rPr>
+        <w:t xml:space="preserve"> </w:t>
+      </w:r>
+      <w:r>
+        <w:rPr>
+          <w:rFonts w:ascii="Arial" w:eastAsia="Times New Roman" w:hAnsi="Arial" w:cs="Arial"/>
+        </w:rPr>
+        <w:t>Matt coded all</w:t>
+      </w:r>
+      <w:r>
+        <w:rPr>
+          <w:rFonts w:ascii="Arial" w:eastAsia="Times New Roman" w:hAnsi="Arial" w:cs="Arial"/>
+        </w:rPr>
+        <w:t xml:space="preserve"> the</w:t>
+      </w:r>
+      <w:bookmarkStart w:id="0" w:name="_GoBack"/>
+      <w:bookmarkEnd w:id="0"/>
+      <w:r>
+        <w:rPr>
+          <w:rFonts w:ascii="Arial" w:eastAsia="Times New Roman" w:hAnsi="Arial" w:cs="Arial"/>
+        </w:rPr>
+        <w:t xml:space="preserve"> PHP into all results pages. </w:t>
+      </w:r>
+      <w:r>
+        <w:rPr>
+          <w:rFonts w:ascii="Arial" w:eastAsia="Times New Roman" w:hAnsi="Arial" w:cs="Arial"/>
+        </w:rPr>
+        <w:t>Changes include edits to the database and formatting of each result page.</w:t>
       </w:r>
     </w:p>
     <w:p>
@@ -554,8 +442,6 @@
         </w:rPr>
         <w:t>and PHP for finalizing touches (2 hours). We edited the CSS to format for phone screen compatibility (1 hour). We organized files for the final project submission. (2 hours).</w:t>
       </w:r>
-      <w:bookmarkStart w:id="0" w:name="_GoBack"/>
-      <w:bookmarkEnd w:id="0"/>
     </w:p>
     <w:sectPr>
       <w:pgSz w:w="12240" w:h="15840"/>
@@ -674,7 +560,7 @@
     </w:rPrDefault>
     <w:pPrDefault/>
   </w:docDefaults>
-  <w:latentStyles w:defLockedState="0" w:defUIPriority="99" w:defSemiHidden="0" w:defUnhideWhenUsed="0" w:defQFormat="0" w:count="376">
+  <w:latentStyles w:defLockedState="0" w:defUIPriority="99" w:defSemiHidden="0" w:defUnhideWhenUsed="0" w:defQFormat="0" w:count="375">
     <w:lsdException w:name="Normal" w:uiPriority="0" w:qFormat="1"/>
     <w:lsdException w:name="heading 1" w:uiPriority="9" w:qFormat="1"/>
     <w:lsdException w:name="heading 2" w:semiHidden="1" w:uiPriority="9" w:unhideWhenUsed="1" w:qFormat="1"/>
@@ -780,6 +666,7 @@
     <w:lsdException w:name="HTML Sample" w:semiHidden="1" w:unhideWhenUsed="1"/>
     <w:lsdException w:name="HTML Typewriter" w:semiHidden="1" w:unhideWhenUsed="1"/>
     <w:lsdException w:name="HTML Variable" w:semiHidden="1" w:unhideWhenUsed="1"/>
+    <w:lsdException w:name="Normal Table" w:semiHidden="1" w:unhideWhenUsed="1"/>
     <w:lsdException w:name="annotation subject" w:semiHidden="1" w:unhideWhenUsed="1"/>
     <w:lsdException w:name="No List" w:semiHidden="1" w:unhideWhenUsed="1"/>
     <w:lsdException w:name="Outline List 1" w:semiHidden="1" w:unhideWhenUsed="1"/>
@@ -826,8 +713,10 @@
     <w:lsdException w:name="Table Subtle 2" w:semiHidden="1" w:unhideWhenUsed="1"/>
     <w:lsdException w:name="Table Web 1" w:semiHidden="1" w:unhideWhenUsed="1"/>
     <w:lsdException w:name="Table Web 2" w:semiHidden="1" w:unhideWhenUsed="1"/>
+    <w:lsdException w:name="Table Web 3" w:semiHidden="1" w:unhideWhenUsed="1"/>
     <w:lsdException w:name="Balloon Text" w:semiHidden="1" w:unhideWhenUsed="1"/>
     <w:lsdException w:name="Table Grid" w:uiPriority="39"/>
+    <w:lsdException w:name="Table Theme" w:semiHidden="1" w:unhideWhenUsed="1"/>
     <w:lsdException w:name="Placeholder Text" w:semiHidden="1"/>
     <w:lsdException w:name="No Spacing" w:uiPriority="1" w:qFormat="1"/>
     <w:lsdException w:name="Light Shading" w:uiPriority="60"/>
@@ -1043,7 +932,6 @@
     <w:lsdException w:name="List Table 5 Dark Accent 6" w:uiPriority="50"/>
     <w:lsdException w:name="List Table 6 Colorful Accent 6" w:uiPriority="51"/>
     <w:lsdException w:name="List Table 7 Colorful Accent 6" w:uiPriority="52"/>
-    <w:lsdException w:name="Smart Link" w:semiHidden="1" w:unhideWhenUsed="1"/>
   </w:latentStyles>
   <w:style w:type="paragraph" w:default="1" w:styleId="Normal">
     <w:name w:val="Normal"/>

</xml_diff>

<commit_message>
Edited Capstone Documentation by David
</commit_message>
<xml_diff>
--- a/Documentation/Capstone Documentation.docx
+++ b/Documentation/Capstone Documentation.docx
@@ -94,6 +94,14 @@
         </w:rPr>
         <w:t>. We have really dug into designing the breakdown questions for our website. Also, we have started our Stakeholder Identification and System Vision Document. We spent about 5 hours with both the research and the breakdown questions at one time. I’ve spent about 30 minutes on the System Vision Document and need to review it for completion.</w:t>
       </w:r>
+      <w:r>
+        <w:rPr>
+          <w:rFonts w:ascii="Arial" w:hAnsi="Arial" w:cs="Arial"/>
+        </w:rPr>
+        <w:t xml:space="preserve"> We decided not to create User Stories as our users have a very guided path in our website. Therefore, it seemed unnecessary.</w:t>
+      </w:r>
+      <w:bookmarkStart w:id="0" w:name="_GoBack"/>
+      <w:bookmarkEnd w:id="0"/>
     </w:p>
     <w:p>
       <w:pPr>
@@ -165,7 +173,19 @@
         <w:rPr>
           <w:rFonts w:ascii="Arial" w:hAnsi="Arial" w:cs="Arial"/>
         </w:rPr>
-        <w:t xml:space="preserve"> (about 2 hours). We have kept digging into designing the breakdown questions for our website (about 1 hour). I spent some time trying to configure the EC2 &amp; RDS instance and have run into some problems but am working through it (about 15 minutes).</w:t>
+        <w:t xml:space="preserve"> (about 2 hours). We have kept digging into designing the breakdown questions for our website (about 1 hour). </w:t>
+      </w:r>
+      <w:r>
+        <w:rPr>
+          <w:rFonts w:ascii="Arial" w:hAnsi="Arial" w:cs="Arial"/>
+        </w:rPr>
+        <w:t>David</w:t>
+      </w:r>
+      <w:r>
+        <w:rPr>
+          <w:rFonts w:ascii="Arial" w:hAnsi="Arial" w:cs="Arial"/>
+        </w:rPr>
+        <w:t xml:space="preserve"> spent some time trying to configure the EC2 &amp; RDS instance and have run into some problems but am working through it (about 15 minutes).</w:t>
       </w:r>
     </w:p>
     <w:p>
@@ -232,7 +252,19 @@
         <w:rPr>
           <w:rFonts w:ascii="Arial" w:hAnsi="Arial" w:cs="Arial"/>
         </w:rPr>
-        <w:t xml:space="preserve"> for the breakdown questions. I started the EC2 &amp; RDS instances and dealt with the issues from last week (0.5 hours).</w:t>
+        <w:t xml:space="preserve"> for the breakdown questions. </w:t>
+      </w:r>
+      <w:r>
+        <w:rPr>
+          <w:rFonts w:ascii="Arial" w:hAnsi="Arial" w:cs="Arial"/>
+        </w:rPr>
+        <w:t>David</w:t>
+      </w:r>
+      <w:r>
+        <w:rPr>
+          <w:rFonts w:ascii="Arial" w:hAnsi="Arial" w:cs="Arial"/>
+        </w:rPr>
+        <w:t xml:space="preserve"> started the EC2 &amp; RDS instances and dealt with the issues from last week (0.5 hours).</w:t>
       </w:r>
     </w:p>
     <w:p>
@@ -257,7 +289,13 @@
         <w:rPr>
           <w:rFonts w:ascii="Arial" w:eastAsia="Times New Roman" w:hAnsi="Arial" w:cs="Arial"/>
         </w:rPr>
-        <w:t>I finished creating the EC2 and RDS instances (1 hour). Matt created mock-ups</w:t>
+        <w:t>David</w:t>
+      </w:r>
+      <w:r>
+        <w:rPr>
+          <w:rFonts w:ascii="Arial" w:eastAsia="Times New Roman" w:hAnsi="Arial" w:cs="Arial"/>
+        </w:rPr>
+        <w:t xml:space="preserve"> finished creating the EC2 and RDS instances (1 hour). Matt created mock-ups</w:t>
       </w:r>
       <w:r>
         <w:rPr>
@@ -294,6 +332,7 @@
         <w:rPr>
           <w:rFonts w:ascii="Arial" w:eastAsia="Times New Roman" w:hAnsi="Arial" w:cs="Arial"/>
         </w:rPr>
+        <w:lastRenderedPageBreak/>
         <w:t>Week 5 (3/13/19): Matthew continued to work on the web scrapping program over these past two weeks. We also configured git accounts and the file sharing system (1 hour). I created the initial HTML web pages and CSS (2 hours).</w:t>
       </w:r>
     </w:p>
@@ -313,8 +352,91 @@
         <w:rPr>
           <w:rFonts w:ascii="Arial" w:eastAsia="Times New Roman" w:hAnsi="Arial" w:cs="Arial"/>
         </w:rPr>
-        <w:lastRenderedPageBreak/>
-        <w:t>Week 6 (3/20/19): This week I have been working on the ERD (1 hour). I have fallen behind this week in my work as I expected to finish the ERD. I have also been working on the HTML web pages (1 hour).</w:t>
+        <w:t xml:space="preserve">Week 6 (3/20/19): This week </w:t>
+      </w:r>
+      <w:r>
+        <w:rPr>
+          <w:rFonts w:ascii="Arial" w:eastAsia="Times New Roman" w:hAnsi="Arial" w:cs="Arial"/>
+        </w:rPr>
+        <w:t xml:space="preserve">David </w:t>
+      </w:r>
+      <w:r>
+        <w:rPr>
+          <w:rFonts w:ascii="Arial" w:eastAsia="Times New Roman" w:hAnsi="Arial" w:cs="Arial"/>
+        </w:rPr>
+        <w:t>ha</w:t>
+      </w:r>
+      <w:r>
+        <w:rPr>
+          <w:rFonts w:ascii="Arial" w:eastAsia="Times New Roman" w:hAnsi="Arial" w:cs="Arial"/>
+        </w:rPr>
+        <w:t>s</w:t>
+      </w:r>
+      <w:r>
+        <w:rPr>
+          <w:rFonts w:ascii="Arial" w:eastAsia="Times New Roman" w:hAnsi="Arial" w:cs="Arial"/>
+        </w:rPr>
+        <w:t xml:space="preserve"> been working on the ERD (1 hour). </w:t>
+      </w:r>
+      <w:r>
+        <w:rPr>
+          <w:rFonts w:ascii="Arial" w:eastAsia="Times New Roman" w:hAnsi="Arial" w:cs="Arial"/>
+        </w:rPr>
+        <w:t>David</w:t>
+      </w:r>
+      <w:r>
+        <w:rPr>
+          <w:rFonts w:ascii="Arial" w:eastAsia="Times New Roman" w:hAnsi="Arial" w:cs="Arial"/>
+        </w:rPr>
+        <w:t xml:space="preserve"> </w:t>
+      </w:r>
+      <w:r>
+        <w:rPr>
+          <w:rFonts w:ascii="Arial" w:eastAsia="Times New Roman" w:hAnsi="Arial" w:cs="Arial"/>
+        </w:rPr>
+        <w:t>fell</w:t>
+      </w:r>
+      <w:r>
+        <w:rPr>
+          <w:rFonts w:ascii="Arial" w:eastAsia="Times New Roman" w:hAnsi="Arial" w:cs="Arial"/>
+        </w:rPr>
+        <w:t xml:space="preserve"> behind this week in </w:t>
+      </w:r>
+      <w:r>
+        <w:rPr>
+          <w:rFonts w:ascii="Arial" w:eastAsia="Times New Roman" w:hAnsi="Arial" w:cs="Arial"/>
+        </w:rPr>
+        <w:t>his</w:t>
+      </w:r>
+      <w:r>
+        <w:rPr>
+          <w:rFonts w:ascii="Arial" w:eastAsia="Times New Roman" w:hAnsi="Arial" w:cs="Arial"/>
+        </w:rPr>
+        <w:t xml:space="preserve"> work as </w:t>
+      </w:r>
+      <w:r>
+        <w:rPr>
+          <w:rFonts w:ascii="Arial" w:eastAsia="Times New Roman" w:hAnsi="Arial" w:cs="Arial"/>
+        </w:rPr>
+        <w:t>he</w:t>
+      </w:r>
+      <w:r>
+        <w:rPr>
+          <w:rFonts w:ascii="Arial" w:eastAsia="Times New Roman" w:hAnsi="Arial" w:cs="Arial"/>
+        </w:rPr>
+        <w:t xml:space="preserve"> expected to finish the ERD. </w:t>
+      </w:r>
+      <w:r>
+        <w:rPr>
+          <w:rFonts w:ascii="Arial" w:eastAsia="Times New Roman" w:hAnsi="Arial" w:cs="Arial"/>
+        </w:rPr>
+        <w:t xml:space="preserve">David has </w:t>
+      </w:r>
+      <w:r>
+        <w:rPr>
+          <w:rFonts w:ascii="Arial" w:eastAsia="Times New Roman" w:hAnsi="Arial" w:cs="Arial"/>
+        </w:rPr>
+        <w:t>also been working on the HTML web pages (1 hour).</w:t>
       </w:r>
     </w:p>
     <w:p>
@@ -333,7 +455,43 @@
         <w:rPr>
           <w:rFonts w:ascii="Arial" w:eastAsia="Times New Roman" w:hAnsi="Arial" w:cs="Arial"/>
         </w:rPr>
-        <w:t>Week 7 (3/27/19): I finished the ERD this week with many changes (2 hours). I have been working on the HTML web pages (3 hours). I have worked on the CSS pages perfecting the formatting and color scheme (2 hours). I spent time and efforts to prepare for the presentation as well as on documentation (2 hours). Changes this week include getting rid of the idea of a web scrapping program. The complexity was too great even for one web service’s page.</w:t>
+        <w:t xml:space="preserve">Week 7 (3/27/19): </w:t>
+      </w:r>
+      <w:r>
+        <w:rPr>
+          <w:rFonts w:ascii="Arial" w:eastAsia="Times New Roman" w:hAnsi="Arial" w:cs="Arial"/>
+        </w:rPr>
+        <w:t>David</w:t>
+      </w:r>
+      <w:r>
+        <w:rPr>
+          <w:rFonts w:ascii="Arial" w:eastAsia="Times New Roman" w:hAnsi="Arial" w:cs="Arial"/>
+        </w:rPr>
+        <w:t xml:space="preserve"> finished the ERD this week with many changes (2 hours). </w:t>
+      </w:r>
+      <w:r>
+        <w:rPr>
+          <w:rFonts w:ascii="Arial" w:eastAsia="Times New Roman" w:hAnsi="Arial" w:cs="Arial"/>
+        </w:rPr>
+        <w:t xml:space="preserve">David has </w:t>
+      </w:r>
+      <w:r>
+        <w:rPr>
+          <w:rFonts w:ascii="Arial" w:eastAsia="Times New Roman" w:hAnsi="Arial" w:cs="Arial"/>
+        </w:rPr>
+        <w:t xml:space="preserve">been working on the HTML web pages (3 hours). </w:t>
+      </w:r>
+      <w:r>
+        <w:rPr>
+          <w:rFonts w:ascii="Arial" w:eastAsia="Times New Roman" w:hAnsi="Arial" w:cs="Arial"/>
+        </w:rPr>
+        <w:t>David</w:t>
+      </w:r>
+      <w:r>
+        <w:rPr>
+          <w:rFonts w:ascii="Arial" w:eastAsia="Times New Roman" w:hAnsi="Arial" w:cs="Arial"/>
+        </w:rPr>
+        <w:t xml:space="preserve"> worked on the CSS pages perfecting the formatting and color scheme (2 hours). I spent time and efforts to prepare for the presentation as well as on documentation (2 hours). Changes this week include getting rid of the idea of a web scrapping program. The complexity was too great even for one web service’s page.</w:t>
       </w:r>
     </w:p>
     <w:p>
@@ -352,7 +510,49 @@
         <w:rPr>
           <w:rFonts w:ascii="Arial" w:eastAsia="Times New Roman" w:hAnsi="Arial" w:cs="Arial"/>
         </w:rPr>
-        <w:t>Week 8 (4/03/19): I have been working on the HTML web pages (1 hour). I have worked on the CSS pages trying to change the format to the style we wanted (3 hours). I worked on creating the Database using MySQL to code in the table of Freelancers (1 hour).</w:t>
+        <w:t xml:space="preserve">Week 8 (4/03/19): </w:t>
+      </w:r>
+      <w:r>
+        <w:rPr>
+          <w:rFonts w:ascii="Arial" w:eastAsia="Times New Roman" w:hAnsi="Arial" w:cs="Arial"/>
+        </w:rPr>
+        <w:t xml:space="preserve">David has </w:t>
+      </w:r>
+      <w:r>
+        <w:rPr>
+          <w:rFonts w:ascii="Arial" w:eastAsia="Times New Roman" w:hAnsi="Arial" w:cs="Arial"/>
+        </w:rPr>
+        <w:t xml:space="preserve">been working on the HTML web pages (1 hour). </w:t>
+      </w:r>
+      <w:r>
+        <w:rPr>
+          <w:rFonts w:ascii="Arial" w:eastAsia="Times New Roman" w:hAnsi="Arial" w:cs="Arial"/>
+        </w:rPr>
+        <w:t xml:space="preserve">David </w:t>
+      </w:r>
+      <w:r>
+        <w:rPr>
+          <w:rFonts w:ascii="Arial" w:eastAsia="Times New Roman" w:hAnsi="Arial" w:cs="Arial"/>
+        </w:rPr>
+        <w:t>has</w:t>
+      </w:r>
+      <w:r>
+        <w:rPr>
+          <w:rFonts w:ascii="Arial" w:eastAsia="Times New Roman" w:hAnsi="Arial" w:cs="Arial"/>
+        </w:rPr>
+        <w:t xml:space="preserve"> worked on the CSS pages trying to change the format to the style we wanted (3 hours). </w:t>
+      </w:r>
+      <w:r>
+        <w:rPr>
+          <w:rFonts w:ascii="Arial" w:eastAsia="Times New Roman" w:hAnsi="Arial" w:cs="Arial"/>
+        </w:rPr>
+        <w:t>David</w:t>
+      </w:r>
+      <w:r>
+        <w:rPr>
+          <w:rFonts w:ascii="Arial" w:eastAsia="Times New Roman" w:hAnsi="Arial" w:cs="Arial"/>
+        </w:rPr>
+        <w:t xml:space="preserve"> worked on creating the Database using MySQL to code in the table of Freelancers (1 hour).</w:t>
       </w:r>
     </w:p>
     <w:p>
@@ -371,7 +571,62 @@
         <w:rPr>
           <w:rFonts w:ascii="Arial" w:eastAsia="Times New Roman" w:hAnsi="Arial" w:cs="Arial"/>
         </w:rPr>
-        <w:t>Week 9 (04/10/19): This week I finished the HTML pages (3 hours). The CSS was finalized (.25 hours). Then I started the EC2 instance and connected it to the RDS. After that, I created the database tables and inserted values into it using MySQL Workbench (4 hours). Progress also included documentation (.5 hours). Lastly, I started coding PHP for our pages to pull items from the database (2 hours).</w:t>
+        <w:t xml:space="preserve">Week 9 (04/10/19): This week </w:t>
+      </w:r>
+      <w:r>
+        <w:rPr>
+          <w:rFonts w:ascii="Arial" w:eastAsia="Times New Roman" w:hAnsi="Arial" w:cs="Arial"/>
+        </w:rPr>
+        <w:t>we</w:t>
+      </w:r>
+      <w:r>
+        <w:rPr>
+          <w:rFonts w:ascii="Arial" w:eastAsia="Times New Roman" w:hAnsi="Arial" w:cs="Arial"/>
+        </w:rPr>
+        <w:t xml:space="preserve"> finished the HTML pages (3 hours). The CSS was finalized (.25 hours). Then </w:t>
+      </w:r>
+      <w:r>
+        <w:rPr>
+          <w:rFonts w:ascii="Arial" w:eastAsia="Times New Roman" w:hAnsi="Arial" w:cs="Arial"/>
+        </w:rPr>
+        <w:t>David</w:t>
+      </w:r>
+      <w:r>
+        <w:rPr>
+          <w:rFonts w:ascii="Arial" w:eastAsia="Times New Roman" w:hAnsi="Arial" w:cs="Arial"/>
+        </w:rPr>
+        <w:t xml:space="preserve"> started the EC2 instance and connected it to the RDS. After that, </w:t>
+      </w:r>
+      <w:r>
+        <w:rPr>
+          <w:rFonts w:ascii="Arial" w:eastAsia="Times New Roman" w:hAnsi="Arial" w:cs="Arial"/>
+        </w:rPr>
+        <w:t>David</w:t>
+      </w:r>
+      <w:r>
+        <w:rPr>
+          <w:rFonts w:ascii="Arial" w:eastAsia="Times New Roman" w:hAnsi="Arial" w:cs="Arial"/>
+        </w:rPr>
+        <w:t xml:space="preserve"> created the database tables and inserted values into it using MySQL Workbench (4 hours). Progress also included documentation (.5 hours). Lastly, </w:t>
+      </w:r>
+      <w:r>
+        <w:rPr>
+          <w:rFonts w:ascii="Arial" w:eastAsia="Times New Roman" w:hAnsi="Arial" w:cs="Arial"/>
+        </w:rPr>
+        <w:t>we</w:t>
+      </w:r>
+      <w:r>
+        <w:rPr>
+          <w:rFonts w:ascii="Arial" w:eastAsia="Times New Roman" w:hAnsi="Arial" w:cs="Arial"/>
+        </w:rPr>
+        <w:t xml:space="preserve"> started coding PHP for our pages to pull items from the </w:t>
+      </w:r>
+      <w:r>
+        <w:rPr>
+          <w:rFonts w:ascii="Arial" w:eastAsia="Times New Roman" w:hAnsi="Arial" w:cs="Arial"/>
+        </w:rPr>
+        <w:lastRenderedPageBreak/>
+        <w:t>database (2 hours).</w:t>
       </w:r>
       <w:r>
         <w:rPr>
@@ -391,8 +646,6 @@
         </w:rPr>
         <w:t xml:space="preserve"> the</w:t>
       </w:r>
-      <w:bookmarkStart w:id="0" w:name="_GoBack"/>
-      <w:bookmarkEnd w:id="0"/>
       <w:r>
         <w:rPr>
           <w:rFonts w:ascii="Arial" w:eastAsia="Times New Roman" w:hAnsi="Arial" w:cs="Arial"/>
@@ -560,7 +813,7 @@
     </w:rPrDefault>
     <w:pPrDefault/>
   </w:docDefaults>
-  <w:latentStyles w:defLockedState="0" w:defUIPriority="99" w:defSemiHidden="0" w:defUnhideWhenUsed="0" w:defQFormat="0" w:count="375">
+  <w:latentStyles w:defLockedState="0" w:defUIPriority="99" w:defSemiHidden="0" w:defUnhideWhenUsed="0" w:defQFormat="0" w:count="376">
     <w:lsdException w:name="Normal" w:uiPriority="0" w:qFormat="1"/>
     <w:lsdException w:name="heading 1" w:uiPriority="9" w:qFormat="1"/>
     <w:lsdException w:name="heading 2" w:semiHidden="1" w:uiPriority="9" w:unhideWhenUsed="1" w:qFormat="1"/>
@@ -666,7 +919,6 @@
     <w:lsdException w:name="HTML Sample" w:semiHidden="1" w:unhideWhenUsed="1"/>
     <w:lsdException w:name="HTML Typewriter" w:semiHidden="1" w:unhideWhenUsed="1"/>
     <w:lsdException w:name="HTML Variable" w:semiHidden="1" w:unhideWhenUsed="1"/>
-    <w:lsdException w:name="Normal Table" w:semiHidden="1" w:unhideWhenUsed="1"/>
     <w:lsdException w:name="annotation subject" w:semiHidden="1" w:unhideWhenUsed="1"/>
     <w:lsdException w:name="No List" w:semiHidden="1" w:unhideWhenUsed="1"/>
     <w:lsdException w:name="Outline List 1" w:semiHidden="1" w:unhideWhenUsed="1"/>
@@ -713,10 +965,8 @@
     <w:lsdException w:name="Table Subtle 2" w:semiHidden="1" w:unhideWhenUsed="1"/>
     <w:lsdException w:name="Table Web 1" w:semiHidden="1" w:unhideWhenUsed="1"/>
     <w:lsdException w:name="Table Web 2" w:semiHidden="1" w:unhideWhenUsed="1"/>
-    <w:lsdException w:name="Table Web 3" w:semiHidden="1" w:unhideWhenUsed="1"/>
     <w:lsdException w:name="Balloon Text" w:semiHidden="1" w:unhideWhenUsed="1"/>
     <w:lsdException w:name="Table Grid" w:uiPriority="39"/>
-    <w:lsdException w:name="Table Theme" w:semiHidden="1" w:unhideWhenUsed="1"/>
     <w:lsdException w:name="Placeholder Text" w:semiHidden="1"/>
     <w:lsdException w:name="No Spacing" w:uiPriority="1" w:qFormat="1"/>
     <w:lsdException w:name="Light Shading" w:uiPriority="60"/>
@@ -932,6 +1182,7 @@
     <w:lsdException w:name="List Table 5 Dark Accent 6" w:uiPriority="50"/>
     <w:lsdException w:name="List Table 6 Colorful Accent 6" w:uiPriority="51"/>
     <w:lsdException w:name="List Table 7 Colorful Accent 6" w:uiPriority="52"/>
+    <w:lsdException w:name="Smart Link" w:semiHidden="1" w:unhideWhenUsed="1"/>
   </w:latentStyles>
   <w:style w:type="paragraph" w:default="1" w:styleId="Normal">
     <w:name w:val="Normal"/>

</xml_diff>